<commit_message>
modified doc and main.c
</commit_message>
<xml_diff>
--- a/doc.docx
+++ b/doc.docx
@@ -3,14 +3,197 @@
 <w:document xmlns:wpc="http://schemas.microsoft.com/office/word/2010/wordprocessingCanvas" xmlns:cx="http://schemas.microsoft.com/office/drawing/2014/chartex" xmlns:cx1="http://schemas.microsoft.com/office/drawing/2015/9/8/chartex" xmlns:cx2="http://schemas.microsoft.com/office/drawing/2015/10/21/chartex" xmlns:cx3="http://schemas.microsoft.com/office/drawing/2016/5/9/chartex" xmlns:cx4="http://schemas.microsoft.com/office/drawing/2016/5/10/chartex" xmlns:cx5="http://schemas.microsoft.com/office/drawing/2016/5/11/chartex" xmlns:cx6="http://schemas.microsoft.com/office/drawing/2016/5/12/chartex" xmlns:cx7="http://schemas.microsoft.com/office/drawing/2016/5/13/chartex" xmlns:cx8="http://schemas.microsoft.com/office/drawing/2016/5/14/chartex" xmlns:mc="http://schemas.openxmlformats.org/markup-compatibility/2006" xmlns:aink="http://schemas.microsoft.com/office/drawing/2016/ink" xmlns:am3d="http://schemas.microsoft.com/office/drawing/2017/model3d" xmlns:o="urn:schemas-microsoft-com:office:office" xmlns:r="http://schemas.openxmlformats.org/officeDocument/2006/relationships" xmlns:m="http://schemas.openxmlformats.org/officeDocument/2006/math" xmlns:v="urn:schemas-microsoft-com:vml" xmlns:wp14="http://schemas.microsoft.com/office/word/2010/wordprocessingDrawing" xmlns:wp="http://schemas.openxmlformats.org/drawingml/2006/wordprocessingDrawing" xmlns:w10="urn:schemas-microsoft-com:office:word" xmlns:w="http://schemas.openxmlformats.org/wordprocessingml/2006/main" xmlns:w14="http://schemas.microsoft.com/office/word/2010/wordml" xmlns:w15="http://schemas.microsoft.com/office/word/2012/wordml" xmlns:w16cid="http://schemas.microsoft.com/office/word/2016/wordml/cid" xmlns:w16se="http://schemas.microsoft.com/office/word/2015/wordml/symex" xmlns:wpg="http://schemas.microsoft.com/office/word/2010/wordprocessingGroup" xmlns:wpi="http://schemas.microsoft.com/office/word/2010/wordprocessingInk" xmlns:wne="http://schemas.microsoft.com/office/word/2006/wordml" xmlns:wps="http://schemas.microsoft.com/office/word/2010/wordprocessingShape" mc:Ignorable="w14 w15 w16se w16cid wp14">
   <w:body>
     <w:p>
-      <w:r>
-        <w:rPr>
-          <w:rFonts w:hint="eastAsia"/>
+      <w:pPr>
+        <w:rPr>
+          <w:b/>
+          <w:bCs/>
+          <w:sz w:val="28"/>
+          <w:szCs w:val="32"/>
+        </w:rPr>
+      </w:pPr>
+      <w:r>
+        <w:rPr>
+          <w:rFonts w:hint="eastAsia"/>
+          <w:b/>
+          <w:bCs/>
+          <w:sz w:val="28"/>
+          <w:szCs w:val="32"/>
+        </w:rPr>
+        <w:t>进度：l1</w:t>
+      </w:r>
+      <w:r>
+        <w:rPr>
+          <w:b/>
+          <w:bCs/>
+          <w:sz w:val="28"/>
+          <w:szCs w:val="32"/>
+        </w:rPr>
+        <w:t>38</w:t>
+      </w:r>
+      <w:r>
+        <w:rPr>
+          <w:rFonts w:hint="eastAsia"/>
+          <w:b/>
+          <w:bCs/>
+          <w:sz w:val="28"/>
+          <w:szCs w:val="32"/>
+        </w:rPr>
+        <w:t>，create结束</w:t>
+      </w:r>
+    </w:p>
+    <w:p>
+      <w:pPr>
+        <w:rPr>
+          <w:b/>
+          <w:bCs/>
+          <w:sz w:val="28"/>
+          <w:szCs w:val="32"/>
+        </w:rPr>
+      </w:pPr>
+      <w:r>
+        <w:rPr>
+          <w:rFonts w:hint="eastAsia"/>
+          <w:b/>
+          <w:bCs/>
+          <w:sz w:val="28"/>
+          <w:szCs w:val="32"/>
         </w:rPr>
         <w:t>设计思路：</w:t>
       </w:r>
     </w:p>
     <w:p>
+      <w:r>
+        <w:rPr>
+          <w:rFonts w:hint="eastAsia"/>
+        </w:rPr>
+        <w:t>总体设计：</w:t>
+      </w:r>
+    </w:p>
+    <w:p>
+      <w:r>
+        <w:rPr>
+          <w:rFonts w:hint="eastAsia"/>
+        </w:rPr>
+        <w:t>为每个</w:t>
+      </w:r>
+      <w:proofErr w:type="gramStart"/>
+      <w:r>
+        <w:rPr>
+          <w:rFonts w:hint="eastAsia"/>
+        </w:rPr>
+        <w:t>新建进程</w:t>
+      </w:r>
+      <w:proofErr w:type="gramEnd"/>
+      <w:r>
+        <w:rPr>
+          <w:rFonts w:hint="eastAsia"/>
+        </w:rPr>
+        <w:t>建立一个索引节点，统一放在一个索引节点表中。</w:t>
+      </w:r>
+    </w:p>
+    <w:p>
+      <w:r>
+        <w:rPr>
+          <w:rFonts w:hint="eastAsia"/>
+        </w:rPr>
+        <w:t>需要编写队列来管理各个队列</w:t>
+      </w:r>
+    </w:p>
+    <w:p/>
+    <w:p>
+      <w:r>
+        <w:t>C</w:t>
+      </w:r>
+      <w:r>
+        <w:rPr>
+          <w:rFonts w:hint="eastAsia"/>
+        </w:rPr>
+        <w:t>语言结构体可以嵌套定义，无需考虑顺序</w:t>
+      </w:r>
+    </w:p>
+    <w:p/>
+    <w:p>
+      <w:r>
+        <w:t>T</w:t>
+      </w:r>
+      <w:r>
+        <w:rPr>
+          <w:rFonts w:hint="eastAsia"/>
+        </w:rPr>
+        <w:t>est</w:t>
+      </w:r>
+      <w:r>
+        <w:t xml:space="preserve"> </w:t>
+      </w:r>
+      <w:r>
+        <w:rPr>
+          <w:rFonts w:hint="eastAsia"/>
+        </w:rPr>
+        <w:t>shell：</w:t>
+      </w:r>
+      <w:r>
+        <w:br/>
+      </w:r>
+      <w:r>
+        <w:rPr>
+          <w:rFonts w:hint="eastAsia"/>
+        </w:rPr>
+        <w:t>strtok函数每遇到一个空格符才分割一次</w:t>
+      </w:r>
+    </w:p>
+    <w:p/>
+    <w:p>
+      <w:r>
+        <w:t>S</w:t>
+      </w:r>
+      <w:r>
+        <w:rPr>
+          <w:rFonts w:hint="eastAsia"/>
+        </w:rPr>
+        <w:t>cheduler：</w:t>
+      </w:r>
+    </w:p>
+    <w:p>
+      <w:r>
+        <w:rPr>
+          <w:rFonts w:hint="eastAsia"/>
+        </w:rPr>
+        <w:t>关键：preemp（抢占）函数，寻找到read</w:t>
+      </w:r>
+      <w:r>
+        <w:t>_list</w:t>
+      </w:r>
+      <w:r>
+        <w:rPr>
+          <w:rFonts w:hint="eastAsia"/>
+        </w:rPr>
+        <w:t>中优先级最高的进程，判断是否优先级高于running进程，若是则抢占</w:t>
+      </w:r>
+      <w:r>
+        <w:rPr>
+          <w:rFonts w:hint="eastAsia"/>
+        </w:rPr>
+        <w:t>。进程自己可以抢占自己（时间片轮转算法内存中只有一个进程时）</w:t>
+      </w:r>
+    </w:p>
+    <w:p/>
+    <w:p>
+      <w:r>
+        <w:rPr>
+          <w:rFonts w:hint="eastAsia"/>
+        </w:rPr>
+        <w:t>资源管理：</w:t>
+      </w:r>
+    </w:p>
+    <w:p>
+      <w:r>
+        <w:rPr>
+          <w:rFonts w:hint="eastAsia"/>
+        </w:rPr>
+        <w:t>假定每次只申请一种资源，则不需要全局的阻塞队列，只需要每个资源管理自己的阻塞队列。</w:t>
+      </w:r>
+    </w:p>
+    <w:p>
       <w:pPr>
         <w:rPr>
           <w:rFonts w:hint="eastAsia"/>
@@ -20,32 +203,7 @@
         <w:rPr>
           <w:rFonts w:hint="eastAsia"/>
         </w:rPr>
-        <w:t>为每个新建进程建立一个索引节点，统一放在一个索引节点表中。</w:t>
-      </w:r>
-      <w:bookmarkStart w:id="0" w:name="_GoBack"/>
-      <w:bookmarkEnd w:id="0"/>
-    </w:p>
-    <w:p>
-      <w:r>
-        <w:t>C</w:t>
-      </w:r>
-      <w:r>
-        <w:rPr>
-          <w:rFonts w:hint="eastAsia"/>
-        </w:rPr>
-        <w:t>语言结构体可以嵌套定义，无需考虑顺序</w:t>
-      </w:r>
-    </w:p>
-    <w:p/>
-    <w:p>
-      <w:r>
-        <w:t>T</w:t>
-      </w:r>
-      <w:r>
-        <w:rPr>
-          <w:rFonts w:hint="eastAsia"/>
-        </w:rPr>
-        <w:t>est</w:t>
+        <w:t>只有running</w:t>
       </w:r>
       <w:r>
         <w:t xml:space="preserve"> </w:t>
@@ -54,24 +212,8 @@
         <w:rPr>
           <w:rFonts w:hint="eastAsia"/>
         </w:rPr>
-        <w:t>shell：</w:t>
-      </w:r>
-      <w:r>
-        <w:br/>
-      </w:r>
-      <w:r>
-        <w:rPr>
-          <w:rFonts w:hint="eastAsia"/>
-        </w:rPr>
-        <w:t>strtok函数每遇到一个空格符才分割一次</w:t>
-      </w:r>
-    </w:p>
-    <w:p>
-      <w:pPr>
-        <w:rPr>
-          <w:rFonts w:hint="eastAsia"/>
-        </w:rPr>
-      </w:pPr>
+        <w:t>process才能请求或释放资源</w:t>
+      </w:r>
     </w:p>
     <w:sectPr>
       <w:pgSz w:w="11906" w:h="16838"/>

</xml_diff>

<commit_message>
process controler framework finished
</commit_message>
<xml_diff>
--- a/doc.docx
+++ b/doc.docx
@@ -31,16 +31,16 @@
         </w:rPr>
         <w:t>分好了函数模块，testshell模板写好了，进程管理里create写好了</w:t>
       </w:r>
-    </w:p>
-    <w:p>
-      <w:pPr>
-        <w:rPr>
+      <w:r>
+        <w:rPr>
+          <w:rFonts w:hint="eastAsia"/>
           <w:b/>
           <w:bCs/>
           <w:sz w:val="28"/>
           <w:szCs w:val="32"/>
         </w:rPr>
-      </w:pPr>
+        <w:t>，</w:t>
+      </w:r>
       <w:r>
         <w:rPr>
           <w:rFonts w:hint="eastAsia"/>
@@ -49,6 +49,46 @@
           <w:sz w:val="28"/>
           <w:szCs w:val="32"/>
         </w:rPr>
+        <w:t>init部分写好了；</w:t>
+      </w:r>
+      <w:r>
+        <w:rPr>
+          <w:rFonts w:hint="eastAsia"/>
+          <w:b/>
+          <w:bCs/>
+          <w:sz w:val="28"/>
+          <w:szCs w:val="32"/>
+        </w:rPr>
+        <w:t>destroy</w:t>
+      </w:r>
+      <w:r>
+        <w:rPr>
+          <w:rFonts w:hint="eastAsia"/>
+          <w:b/>
+          <w:bCs/>
+          <w:sz w:val="28"/>
+          <w:szCs w:val="32"/>
+        </w:rPr>
+        <w:t>资源回收部分要等待资源管理函数写完才能完成</w:t>
+      </w:r>
+    </w:p>
+    <w:p>
+      <w:pPr>
+        <w:rPr>
+          <w:b/>
+          <w:bCs/>
+          <w:sz w:val="28"/>
+          <w:szCs w:val="32"/>
+        </w:rPr>
+      </w:pPr>
+      <w:r>
+        <w:rPr>
+          <w:rFonts w:hint="eastAsia"/>
+          <w:b/>
+          <w:bCs/>
+          <w:sz w:val="28"/>
+          <w:szCs w:val="32"/>
+        </w:rPr>
         <w:t>设计思路：</w:t>
       </w:r>
     </w:p>
@@ -80,6 +120,29 @@
           <w:rFonts w:hint="eastAsia"/>
         </w:rPr>
         <w:t>建立一个索引节点，统一放在一个索引节点表中。</w:t>
+      </w:r>
+    </w:p>
+    <w:p>
+      <w:r>
+        <w:rPr>
+          <w:rFonts w:hint="eastAsia"/>
+        </w:rPr>
+        <w:t>每个进程对应1个pcb和3个inode</w:t>
+      </w:r>
+      <w:r>
+        <w:rPr>
+          <w:rFonts w:hint="eastAsia"/>
+        </w:rPr>
+        <w:t>（c</w:t>
+      </w:r>
+      <w:r>
+        <w:t>omp_list</w:t>
+      </w:r>
+      <w:r>
+        <w:rPr>
+          <w:rFonts w:hint="eastAsia"/>
+        </w:rPr>
+        <w:t>一个，父进程的子节点列表一个，运行/阻塞/ready队列中一个）</w:t>
       </w:r>
     </w:p>
     <w:p>

</xml_diff>

<commit_message>
process controller, resource controller and timeout&scheduler finished
</commit_message>
<xml_diff>
--- a/doc.docx
+++ b/doc.docx
@@ -1,6 +1,6 @@
 
 <file path=word/document.xml><?xml version="1.0" encoding="utf-8"?>
-<w:document xmlns:wpc="http://schemas.microsoft.com/office/word/2010/wordprocessingCanvas" xmlns:cx="http://schemas.microsoft.com/office/drawing/2014/chartex" xmlns:cx1="http://schemas.microsoft.com/office/drawing/2015/9/8/chartex" xmlns:cx2="http://schemas.microsoft.com/office/drawing/2015/10/21/chartex" xmlns:cx3="http://schemas.microsoft.com/office/drawing/2016/5/9/chartex" xmlns:cx4="http://schemas.microsoft.com/office/drawing/2016/5/10/chartex" xmlns:cx5="http://schemas.microsoft.com/office/drawing/2016/5/11/chartex" xmlns:cx6="http://schemas.microsoft.com/office/drawing/2016/5/12/chartex" xmlns:cx7="http://schemas.microsoft.com/office/drawing/2016/5/13/chartex" xmlns:cx8="http://schemas.microsoft.com/office/drawing/2016/5/14/chartex" xmlns:mc="http://schemas.openxmlformats.org/markup-compatibility/2006" xmlns:aink="http://schemas.microsoft.com/office/drawing/2016/ink" xmlns:am3d="http://schemas.microsoft.com/office/drawing/2017/model3d" xmlns:o="urn:schemas-microsoft-com:office:office" xmlns:r="http://schemas.openxmlformats.org/officeDocument/2006/relationships" xmlns:m="http://schemas.openxmlformats.org/officeDocument/2006/math" xmlns:v="urn:schemas-microsoft-com:vml" xmlns:wp14="http://schemas.microsoft.com/office/word/2010/wordprocessingDrawing" xmlns:wp="http://schemas.openxmlformats.org/drawingml/2006/wordprocessingDrawing" xmlns:w10="urn:schemas-microsoft-com:office:word" xmlns:w="http://schemas.openxmlformats.org/wordprocessingml/2006/main" xmlns:w14="http://schemas.microsoft.com/office/word/2010/wordml" xmlns:w15="http://schemas.microsoft.com/office/word/2012/wordml" xmlns:w16cid="http://schemas.microsoft.com/office/word/2016/wordml/cid" xmlns:w16se="http://schemas.microsoft.com/office/word/2015/wordml/symex" xmlns:wpg="http://schemas.microsoft.com/office/word/2010/wordprocessingGroup" xmlns:wpi="http://schemas.microsoft.com/office/word/2010/wordprocessingInk" xmlns:wne="http://schemas.microsoft.com/office/word/2006/wordml" xmlns:wps="http://schemas.microsoft.com/office/word/2010/wordprocessingShape" mc:Ignorable="w14 w15 w16se w16cid wp14">
+<w:document xmlns:wpc="http://schemas.microsoft.com/office/word/2010/wordprocessingCanvas" xmlns:cx="http://schemas.microsoft.com/office/drawing/2014/chartex" xmlns:cx1="http://schemas.microsoft.com/office/drawing/2015/9/8/chartex" xmlns:cx2="http://schemas.microsoft.com/office/drawing/2015/10/21/chartex" xmlns:cx3="http://schemas.microsoft.com/office/drawing/2016/5/9/chartex" xmlns:cx4="http://schemas.microsoft.com/office/drawing/2016/5/10/chartex" xmlns:cx5="http://schemas.microsoft.com/office/drawing/2016/5/11/chartex" xmlns:cx6="http://schemas.microsoft.com/office/drawing/2016/5/12/chartex" xmlns:cx7="http://schemas.microsoft.com/office/drawing/2016/5/13/chartex" xmlns:cx8="http://schemas.microsoft.com/office/drawing/2016/5/14/chartex" xmlns:mc="http://schemas.openxmlformats.org/markup-compatibility/2006" xmlns:aink="http://schemas.microsoft.com/office/drawing/2016/ink" xmlns:am3d="http://schemas.microsoft.com/office/drawing/2017/model3d" xmlns:o="urn:schemas-microsoft-com:office:office" xmlns:r="http://schemas.openxmlformats.org/officeDocument/2006/relationships" xmlns:m="http://schemas.openxmlformats.org/officeDocument/2006/math" xmlns:v="urn:schemas-microsoft-com:vml" xmlns:wp14="http://schemas.microsoft.com/office/word/2010/wordprocessingDrawing" xmlns:wp="http://schemas.openxmlformats.org/drawingml/2006/wordprocessingDrawing" xmlns:w10="urn:schemas-microsoft-com:office:word" xmlns:w="http://schemas.openxmlformats.org/wordprocessingml/2006/main" xmlns:w14="http://schemas.microsoft.com/office/word/2010/wordml" xmlns:w15="http://schemas.microsoft.com/office/word/2012/wordml" xmlns:w16cex="http://schemas.microsoft.com/office/word/2018/wordml/cex" xmlns:w16cid="http://schemas.microsoft.com/office/word/2016/wordml/cid" xmlns:w16="http://schemas.microsoft.com/office/word/2018/wordml" xmlns:w16se="http://schemas.microsoft.com/office/word/2015/wordml/symex" xmlns:wpg="http://schemas.microsoft.com/office/word/2010/wordprocessingGroup" xmlns:wpi="http://schemas.microsoft.com/office/word/2010/wordprocessingInk" xmlns:wne="http://schemas.microsoft.com/office/word/2006/wordml" xmlns:wps="http://schemas.microsoft.com/office/word/2010/wordprocessingShape" mc:Ignorable="w14 w15 w16se w16cid w16 w16cex wp14">
   <w:body>
     <w:p>
       <w:pPr>
@@ -70,6 +70,140 @@
           <w:szCs w:val="32"/>
         </w:rPr>
         <w:t>资源回收部分要等待资源管理函数写完才能完成</w:t>
+      </w:r>
+      <w:r>
+        <w:rPr>
+          <w:rFonts w:hint="eastAsia"/>
+          <w:b/>
+          <w:bCs/>
+          <w:sz w:val="28"/>
+          <w:szCs w:val="32"/>
+        </w:rPr>
+        <w:t xml:space="preserve">；resource </w:t>
+      </w:r>
+      <w:r>
+        <w:rPr>
+          <w:b/>
+          <w:bCs/>
+          <w:sz w:val="28"/>
+          <w:szCs w:val="32"/>
+        </w:rPr>
+        <w:t>control</w:t>
+      </w:r>
+      <w:r>
+        <w:rPr>
+          <w:rFonts w:hint="eastAsia"/>
+          <w:b/>
+          <w:bCs/>
+          <w:sz w:val="28"/>
+          <w:szCs w:val="32"/>
+        </w:rPr>
+        <w:t>er</w:t>
+      </w:r>
+      <w:r>
+        <w:rPr>
+          <w:b/>
+          <w:bCs/>
+          <w:sz w:val="28"/>
+          <w:szCs w:val="32"/>
+        </w:rPr>
+        <w:t xml:space="preserve"> </w:t>
+      </w:r>
+      <w:r>
+        <w:rPr>
+          <w:rFonts w:hint="eastAsia"/>
+          <w:b/>
+          <w:bCs/>
+          <w:sz w:val="28"/>
+          <w:szCs w:val="32"/>
+        </w:rPr>
+        <w:t>完成</w:t>
+      </w:r>
+      <w:r>
+        <w:rPr>
+          <w:rFonts w:hint="eastAsia"/>
+          <w:b/>
+          <w:bCs/>
+          <w:sz w:val="28"/>
+          <w:szCs w:val="32"/>
+        </w:rPr>
+        <w:t>；</w:t>
+      </w:r>
+      <w:r>
+        <w:rPr>
+          <w:b/>
+          <w:bCs/>
+          <w:sz w:val="28"/>
+          <w:szCs w:val="32"/>
+        </w:rPr>
+        <w:t xml:space="preserve"> </w:t>
+      </w:r>
+      <w:r>
+        <w:rPr>
+          <w:b/>
+          <w:bCs/>
+          <w:sz w:val="28"/>
+          <w:szCs w:val="32"/>
+        </w:rPr>
+        <w:t>timeout_and_scheduler</w:t>
+      </w:r>
+      <w:r>
+        <w:rPr>
+          <w:rFonts w:hint="eastAsia"/>
+          <w:b/>
+          <w:bCs/>
+          <w:sz w:val="28"/>
+          <w:szCs w:val="32"/>
+        </w:rPr>
+        <w:t>部分写完</w:t>
+      </w:r>
+      <w:r>
+        <w:rPr>
+          <w:rFonts w:hint="eastAsia"/>
+          <w:b/>
+          <w:bCs/>
+          <w:sz w:val="28"/>
+          <w:szCs w:val="32"/>
+        </w:rPr>
+        <w:t>；下一步：</w:t>
+      </w:r>
+      <w:r>
+        <w:rPr>
+          <w:rFonts w:hint="eastAsia"/>
+          <w:b/>
+          <w:bCs/>
+          <w:sz w:val="28"/>
+          <w:szCs w:val="32"/>
+        </w:rPr>
+        <w:t>完善test</w:t>
+      </w:r>
+      <w:r>
+        <w:rPr>
+          <w:b/>
+          <w:bCs/>
+          <w:sz w:val="28"/>
+          <w:szCs w:val="32"/>
+        </w:rPr>
+        <w:t xml:space="preserve"> </w:t>
+      </w:r>
+      <w:r>
+        <w:rPr>
+          <w:rFonts w:hint="eastAsia"/>
+          <w:b/>
+          <w:bCs/>
+          <w:sz w:val="28"/>
+          <w:szCs w:val="32"/>
+        </w:rPr>
+        <w:t>shell</w:t>
+      </w:r>
+      <w:r>
+        <w:rPr>
+          <w:b/>
+          <w:bCs/>
+          <w:sz w:val="28"/>
+          <w:szCs w:val="32"/>
+        </w:rPr>
+        <w:t xml:space="preserve"> </w:t>
       </w:r>
     </w:p>
     <w:p>
@@ -281,7 +415,7 @@
 </file>
 
 <file path=word/styles.xml><?xml version="1.0" encoding="utf-8"?>
-<w:styles xmlns:mc="http://schemas.openxmlformats.org/markup-compatibility/2006" xmlns:r="http://schemas.openxmlformats.org/officeDocument/2006/relationships" xmlns:w="http://schemas.openxmlformats.org/wordprocessingml/2006/main" xmlns:w14="http://schemas.microsoft.com/office/word/2010/wordml" xmlns:w15="http://schemas.microsoft.com/office/word/2012/wordml" xmlns:w16cid="http://schemas.microsoft.com/office/word/2016/wordml/cid" xmlns:w16se="http://schemas.microsoft.com/office/word/2015/wordml/symex" mc:Ignorable="w14 w15 w16se w16cid">
+<w:styles xmlns:mc="http://schemas.openxmlformats.org/markup-compatibility/2006" xmlns:r="http://schemas.openxmlformats.org/officeDocument/2006/relationships" xmlns:w="http://schemas.openxmlformats.org/wordprocessingml/2006/main" xmlns:w14="http://schemas.microsoft.com/office/word/2010/wordml" xmlns:w15="http://schemas.microsoft.com/office/word/2012/wordml" xmlns:w16cex="http://schemas.microsoft.com/office/word/2018/wordml/cex" xmlns:w16cid="http://schemas.microsoft.com/office/word/2016/wordml/cid" xmlns:w16="http://schemas.microsoft.com/office/word/2018/wordml" xmlns:w16se="http://schemas.microsoft.com/office/word/2015/wordml/symex" mc:Ignorable="w14 w15 w16se w16cid w16 w16cex">
   <w:docDefaults>
     <w:rPrDefault>
       <w:rPr>

</xml_diff>

<commit_message>
add function unique() to judge the uniqueness of PID
</commit_message>
<xml_diff>
--- a/doc.docx
+++ b/doc.docx
@@ -19,6 +19,46 @@
           <w:sz w:val="28"/>
           <w:szCs w:val="32"/>
         </w:rPr>
+        <w:t>改进：；解决乱码问题；增加进程管理功能，实现不同调度方案</w:t>
+      </w:r>
+      <w:r>
+        <w:rPr>
+          <w:rFonts w:hint="eastAsia"/>
+          <w:b/>
+          <w:bCs/>
+          <w:sz w:val="28"/>
+          <w:szCs w:val="32"/>
+        </w:rPr>
+        <w:t>；文件系统</w:t>
+      </w:r>
+    </w:p>
+    <w:p>
+      <w:pPr>
+        <w:rPr>
+          <w:b/>
+          <w:bCs/>
+          <w:sz w:val="28"/>
+          <w:szCs w:val="32"/>
+        </w:rPr>
+      </w:pPr>
+    </w:p>
+    <w:p>
+      <w:pPr>
+        <w:rPr>
+          <w:b/>
+          <w:bCs/>
+          <w:sz w:val="28"/>
+          <w:szCs w:val="32"/>
+        </w:rPr>
+      </w:pPr>
+      <w:r>
+        <w:rPr>
+          <w:rFonts w:hint="eastAsia"/>
+          <w:b/>
+          <w:bCs/>
+          <w:sz w:val="28"/>
+          <w:szCs w:val="32"/>
+        </w:rPr>
         <w:t>进度：</w:t>
       </w:r>
       <w:r>
@@ -29,76 +69,46 @@
           <w:sz w:val="28"/>
           <w:szCs w:val="32"/>
         </w:rPr>
-        <w:t>调试</w:t>
-      </w:r>
-      <w:r>
-        <w:rPr>
-          <w:rFonts w:hint="eastAsia"/>
-          <w:b/>
-          <w:bCs/>
-          <w:sz w:val="28"/>
-          <w:szCs w:val="32"/>
-        </w:rPr>
-        <w:t>，destroy功能失常</w:t>
-      </w:r>
-      <w:r>
-        <w:rPr>
-          <w:b/>
-          <w:bCs/>
-          <w:sz w:val="28"/>
-          <w:szCs w:val="32"/>
-        </w:rPr>
-        <w:t>—</w:t>
-      </w:r>
-      <w:r>
-        <w:rPr>
-          <w:rFonts w:hint="eastAsia"/>
-          <w:b/>
-          <w:bCs/>
-          <w:sz w:val="28"/>
-          <w:szCs w:val="32"/>
-        </w:rPr>
-        <w:t>destroy函数中schedule（）调用不当</w:t>
-      </w:r>
-      <w:r>
-        <w:rPr>
-          <w:rFonts w:hint="eastAsia"/>
-          <w:b/>
-          <w:bCs/>
-          <w:sz w:val="28"/>
-          <w:szCs w:val="32"/>
-        </w:rPr>
-        <w:t>；运行-就绪-阻塞三队列中的inode节点应该是流转的，而不能在每次换队时新建</w:t>
-      </w:r>
-      <w:r>
-        <w:rPr>
-          <w:rFonts w:hint="eastAsia"/>
-          <w:b/>
-          <w:bCs/>
-          <w:sz w:val="28"/>
-          <w:szCs w:val="32"/>
-        </w:rPr>
-        <w:t>；destroy迭代调用每次删子节点时会删掉一个父进程的子进程记录，而父进程自己在destroy时也删了一个子进程记录，由此造成</w:t>
-      </w:r>
-      <w:r>
-        <w:rPr>
-          <w:rFonts w:hint="eastAsia"/>
-          <w:b/>
-          <w:bCs/>
-          <w:sz w:val="28"/>
-          <w:szCs w:val="32"/>
-        </w:rPr>
-        <w:t>冲突</w:t>
-      </w:r>
-      <w:r>
-        <w:rPr>
-          <w:rFonts w:hint="eastAsia"/>
-          <w:b/>
-          <w:bCs/>
-          <w:sz w:val="28"/>
-          <w:szCs w:val="32"/>
-        </w:rPr>
-        <w:t>。</w:t>
+        <w:t>增加</w:t>
+      </w:r>
+      <w:r>
+        <w:rPr>
+          <w:rFonts w:hint="eastAsia"/>
+          <w:b/>
+          <w:bCs/>
+          <w:sz w:val="28"/>
+          <w:szCs w:val="32"/>
+        </w:rPr>
+        <w:t>了</w:t>
+      </w:r>
+      <w:r>
+        <w:rPr>
+          <w:rFonts w:hint="eastAsia"/>
+          <w:b/>
+          <w:bCs/>
+          <w:sz w:val="28"/>
+          <w:szCs w:val="32"/>
+        </w:rPr>
+        <w:t>id唯一性判别</w:t>
+      </w:r>
+      <w:r>
+        <w:rPr>
+          <w:rFonts w:hint="eastAsia"/>
+          <w:b/>
+          <w:bCs/>
+          <w:sz w:val="28"/>
+          <w:szCs w:val="32"/>
+        </w:rPr>
+        <w:t>；</w:t>
+      </w:r>
+      <w:r>
+        <w:rPr>
+          <w:b/>
+          <w:bCs/>
+          <w:sz w:val="28"/>
+          <w:szCs w:val="32"/>
+        </w:rPr>
+        <w:t xml:space="preserve"> </w:t>
       </w:r>
     </w:p>
     <w:p>
@@ -118,36 +128,7 @@
           <w:sz w:val="28"/>
           <w:szCs w:val="32"/>
         </w:rPr>
-        <w:t>基本解决，采用了introduction上的destroy+kill</w:t>
-      </w:r>
-      <w:r>
-        <w:rPr>
-          <w:b/>
-          <w:bCs/>
-          <w:sz w:val="28"/>
-          <w:szCs w:val="32"/>
-        </w:rPr>
-        <w:t xml:space="preserve"> </w:t>
-      </w:r>
-      <w:r>
-        <w:rPr>
-          <w:rFonts w:hint="eastAsia"/>
-          <w:b/>
-          <w:bCs/>
-          <w:sz w:val="28"/>
-          <w:szCs w:val="32"/>
-        </w:rPr>
-        <w:t>tree双函数法</w:t>
-      </w:r>
-      <w:r>
-        <w:rPr>
-          <w:rFonts w:hint="eastAsia"/>
-          <w:b/>
-          <w:bCs/>
-          <w:sz w:val="28"/>
-          <w:szCs w:val="32"/>
-        </w:rPr>
-        <w:t>；还有点小问题，输出结果上有点中文乱码</w:t>
+        <w:t>还有点小问题，输出结果上有点中文乱码</w:t>
       </w:r>
     </w:p>
     <w:p>
@@ -223,7 +204,6 @@
     <w:p>
       <w:pPr>
         <w:rPr>
-          <w:rFonts w:hint="eastAsia"/>
           <w:b/>
           <w:bCs/>
           <w:sz w:val="28"/>
@@ -312,25 +292,69 @@
         <w:rPr>
           <w:rFonts w:hint="eastAsia"/>
         </w:rPr>
-        <w:t>为每个新建进程建立一个索引节点，统一放在一个索引节点表中。</w:t>
-      </w:r>
-    </w:p>
-    <w:p>
-      <w:r>
-        <w:rPr>
-          <w:rFonts w:hint="eastAsia"/>
-        </w:rPr>
-        <w:t>每个进程对应1个pcb和3个inode</w:t>
-      </w:r>
-      <w:r>
-        <w:rPr>
-          <w:rFonts w:hint="eastAsia"/>
-        </w:rPr>
-        <w:t>（c</w:t>
+        <w:t>为每个</w:t>
+      </w:r>
+      <w:proofErr w:type="gramStart"/>
+      <w:r>
+        <w:rPr>
+          <w:rFonts w:hint="eastAsia"/>
+        </w:rPr>
+        <w:t>新建进程</w:t>
+      </w:r>
+      <w:proofErr w:type="gramEnd"/>
+      <w:r>
+        <w:rPr>
+          <w:rFonts w:hint="eastAsia"/>
+        </w:rPr>
+        <w:t>建立一个索引节点，统一放在一个索引节点表中。</w:t>
+      </w:r>
+    </w:p>
+    <w:p>
+      <w:r>
+        <w:rPr>
+          <w:rFonts w:hint="eastAsia"/>
+        </w:rPr>
+        <w:t>每个进程对应1个</w:t>
+      </w:r>
+      <w:proofErr w:type="spellStart"/>
+      <w:r>
+        <w:rPr>
+          <w:rFonts w:hint="eastAsia"/>
+        </w:rPr>
+        <w:t>pcb</w:t>
+      </w:r>
+      <w:proofErr w:type="spellEnd"/>
+      <w:r>
+        <w:rPr>
+          <w:rFonts w:hint="eastAsia"/>
+        </w:rPr>
+        <w:t>和3个</w:t>
+      </w:r>
+      <w:proofErr w:type="spellStart"/>
+      <w:r>
+        <w:rPr>
+          <w:rFonts w:hint="eastAsia"/>
+        </w:rPr>
+        <w:t>inode</w:t>
+      </w:r>
+      <w:proofErr w:type="spellEnd"/>
+      <w:r>
+        <w:rPr>
+          <w:rFonts w:hint="eastAsia"/>
+        </w:rPr>
+        <w:t>（</w:t>
+      </w:r>
+      <w:proofErr w:type="spellStart"/>
+      <w:r>
+        <w:rPr>
+          <w:rFonts w:hint="eastAsia"/>
+        </w:rPr>
+        <w:t>c</w:t>
       </w:r>
       <w:r>
         <w:t>omp_list</w:t>
       </w:r>
+      <w:proofErr w:type="spellEnd"/>
       <w:r>
         <w:rPr>
           <w:rFonts w:hint="eastAsia"/>
@@ -355,8 +379,16 @@
         <w:rPr>
           <w:rFonts w:hint="eastAsia"/>
         </w:rPr>
-        <w:t>；不是队列的则不带头节点，如parent和runnning</w:t>
-      </w:r>
+        <w:t>；不是队列的则不带头节点，如parent和</w:t>
+      </w:r>
+      <w:proofErr w:type="spellStart"/>
+      <w:r>
+        <w:rPr>
+          <w:rFonts w:hint="eastAsia"/>
+        </w:rPr>
+        <w:t>runnning</w:t>
+      </w:r>
+      <w:proofErr w:type="spellEnd"/>
     </w:p>
     <w:p/>
     <w:p>
@@ -393,11 +425,19 @@
       <w:r>
         <w:br/>
       </w:r>
-      <w:r>
-        <w:rPr>
-          <w:rFonts w:hint="eastAsia"/>
-        </w:rPr>
-        <w:t>strtok函数每遇到一个空格符才分割一次</w:t>
+      <w:proofErr w:type="spellStart"/>
+      <w:r>
+        <w:rPr>
+          <w:rFonts w:hint="eastAsia"/>
+        </w:rPr>
+        <w:t>strtok</w:t>
+      </w:r>
+      <w:proofErr w:type="spellEnd"/>
+      <w:r>
+        <w:rPr>
+          <w:rFonts w:hint="eastAsia"/>
+        </w:rPr>
+        <w:t>函数每遇到一个空格符才分割一次</w:t>
       </w:r>
     </w:p>
     <w:p/>
@@ -417,11 +457,33 @@
         <w:rPr>
           <w:rFonts w:hint="eastAsia"/>
         </w:rPr>
-        <w:t>关键：preemp（抢占）函数，寻找到read</w:t>
+        <w:t>关键：</w:t>
+      </w:r>
+      <w:proofErr w:type="spellStart"/>
+      <w:r>
+        <w:rPr>
+          <w:rFonts w:hint="eastAsia"/>
+        </w:rPr>
+        <w:t>preemp</w:t>
+      </w:r>
+      <w:proofErr w:type="spellEnd"/>
+      <w:r>
+        <w:rPr>
+          <w:rFonts w:hint="eastAsia"/>
+        </w:rPr>
+        <w:t>（抢占）函数，寻找到</w:t>
+      </w:r>
+      <w:proofErr w:type="spellStart"/>
+      <w:r>
+        <w:rPr>
+          <w:rFonts w:hint="eastAsia"/>
+        </w:rPr>
+        <w:t>read</w:t>
       </w:r>
       <w:r>
         <w:t>_list</w:t>
       </w:r>
+      <w:proofErr w:type="spellEnd"/>
       <w:r>
         <w:rPr>
           <w:rFonts w:hint="eastAsia"/>

</xml_diff>